<commit_message>
Ajout des fichiers game design
</commit_message>
<xml_diff>
--- a/Game Design/Weesp - Cahier des charges.docx
+++ b/Game Design/Weesp - Cahier des charges.docx
@@ -12,7 +12,6 @@
           <w:sz w:val="220"/>
           <w:szCs w:val="220"/>
           <w:u w:val="single"/>
-          <w:lang w:val="en-US"/>
         </w:rPr>
       </w:pPr>
       <w:proofErr w:type="spellStart"/>
@@ -24,7 +23,6 @@
           <w:sz w:val="280"/>
           <w:szCs w:val="280"/>
           <w:u w:val="single"/>
-          <w:lang w:val="en-US"/>
         </w:rPr>
         <w:t>W</w:t>
       </w:r>
@@ -36,7 +34,6 @@
           <w:sz w:val="220"/>
           <w:szCs w:val="220"/>
           <w:u w:val="single"/>
-          <w:lang w:val="en-US"/>
         </w:rPr>
         <w:t>e</w:t>
       </w:r>
@@ -48,7 +45,6 @@
           <w:sz w:val="220"/>
           <w:szCs w:val="220"/>
           <w:u w:val="single"/>
-          <w:lang w:val="en-US"/>
         </w:rPr>
         <w:t>e</w:t>
       </w:r>
@@ -60,7 +56,6 @@
           <w:sz w:val="220"/>
           <w:szCs w:val="220"/>
           <w:u w:val="single"/>
-          <w:lang w:val="en-US"/>
         </w:rPr>
         <w:t>sp</w:t>
       </w:r>
@@ -126,7 +121,7 @@
           <w:sz w:val="40"/>
           <w:szCs w:val="40"/>
         </w:rPr>
-        <w:t>BARETTE Hugo – DRUCKES Lucas</w:t>
+        <w:t>BARETTE Hugo – DRUCKES Lucas – UJMA Maxime</w:t>
       </w:r>
     </w:p>
     <w:p>
@@ -184,7 +179,7 @@
           <w:sz w:val="40"/>
           <w:szCs w:val="40"/>
         </w:rPr>
-        <w:t>Mi-Février</w:t>
+        <w:t>22 Février 2020</w:t>
       </w:r>
     </w:p>
     <w:p>
@@ -252,24 +247,25 @@
         <w:pStyle w:val="Paragraphedeliste"/>
         <w:numPr>
           <w:ilvl w:val="0"/>
-          <w:numId w:val="1"/>
+          <w:numId w:val="2"/>
         </w:numPr>
-        <w:rPr>
-          <w:b/>
-          <w:bCs/>
-          <w:sz w:val="40"/>
-          <w:szCs w:val="40"/>
-          <w:u w:val="single"/>
-        </w:rPr>
-      </w:pPr>
-      <w:r>
-        <w:rPr>
-          <w:b/>
-          <w:bCs/>
-          <w:sz w:val="40"/>
-          <w:szCs w:val="40"/>
-        </w:rPr>
-        <w:t>1 Niveau</w:t>
+        <w:spacing w:line="256" w:lineRule="auto"/>
+        <w:rPr>
+          <w:b/>
+          <w:bCs/>
+          <w:sz w:val="40"/>
+          <w:szCs w:val="40"/>
+          <w:u w:val="single"/>
+        </w:rPr>
+      </w:pPr>
+      <w:r>
+        <w:rPr>
+          <w:b/>
+          <w:bCs/>
+          <w:sz w:val="40"/>
+          <w:szCs w:val="40"/>
+        </w:rPr>
+        <w:t>3 Niveaux d’introduction + 1 Niveau « officiel »</w:t>
       </w:r>
     </w:p>
     <w:p>
@@ -277,8 +273,9 @@
         <w:pStyle w:val="Paragraphedeliste"/>
         <w:numPr>
           <w:ilvl w:val="0"/>
-          <w:numId w:val="1"/>
+          <w:numId w:val="2"/>
         </w:numPr>
+        <w:spacing w:line="256" w:lineRule="auto"/>
         <w:rPr>
           <w:b/>
           <w:bCs/>
@@ -302,24 +299,25 @@
         <w:pStyle w:val="Paragraphedeliste"/>
         <w:numPr>
           <w:ilvl w:val="0"/>
-          <w:numId w:val="1"/>
+          <w:numId w:val="2"/>
         </w:numPr>
-        <w:rPr>
-          <w:b/>
-          <w:bCs/>
-          <w:sz w:val="40"/>
-          <w:szCs w:val="40"/>
-          <w:u w:val="single"/>
-        </w:rPr>
-      </w:pPr>
-      <w:r>
-        <w:rPr>
-          <w:b/>
-          <w:bCs/>
-          <w:sz w:val="40"/>
-          <w:szCs w:val="40"/>
-        </w:rPr>
-        <w:t>1 ou 2 puzzles</w:t>
+        <w:spacing w:line="256" w:lineRule="auto"/>
+        <w:rPr>
+          <w:b/>
+          <w:bCs/>
+          <w:sz w:val="40"/>
+          <w:szCs w:val="40"/>
+          <w:u w:val="single"/>
+        </w:rPr>
+      </w:pPr>
+      <w:r>
+        <w:rPr>
+          <w:b/>
+          <w:bCs/>
+          <w:sz w:val="40"/>
+          <w:szCs w:val="40"/>
+        </w:rPr>
+        <w:t>Changement d’élément</w:t>
       </w:r>
     </w:p>
     <w:p>
@@ -327,36 +325,30 @@
         <w:pStyle w:val="Paragraphedeliste"/>
         <w:numPr>
           <w:ilvl w:val="0"/>
-          <w:numId w:val="1"/>
+          <w:numId w:val="2"/>
         </w:numPr>
-        <w:rPr>
-          <w:b/>
-          <w:bCs/>
-          <w:sz w:val="40"/>
-          <w:szCs w:val="40"/>
-          <w:u w:val="single"/>
-        </w:rPr>
-      </w:pPr>
-      <w:r>
-        <w:rPr>
-          <w:b/>
-          <w:bCs/>
-          <w:sz w:val="40"/>
-          <w:szCs w:val="40"/>
-        </w:rPr>
-        <w:t>Mouvement du personnage</w:t>
-      </w:r>
+        <w:spacing w:line="256" w:lineRule="auto"/>
+        <w:rPr>
+          <w:b/>
+          <w:bCs/>
+          <w:sz w:val="40"/>
+          <w:szCs w:val="40"/>
+          <w:u w:val="single"/>
+        </w:rPr>
+      </w:pPr>
+      <w:r>
+        <w:rPr>
+          <w:b/>
+          <w:bCs/>
+          <w:sz w:val="40"/>
+          <w:szCs w:val="40"/>
+        </w:rPr>
+        <w:t xml:space="preserve">Mouvement du personnage </w:t>
+      </w:r>
+    </w:p>
+    <w:p>
       <w:bookmarkStart w:id="0" w:name="_GoBack"/>
       <w:bookmarkEnd w:id="0"/>
-      <w:r>
-        <w:rPr>
-          <w:b/>
-          <w:bCs/>
-          <w:sz w:val="40"/>
-          <w:szCs w:val="40"/>
-        </w:rPr>
-        <w:t xml:space="preserve"> </w:t>
-      </w:r>
     </w:p>
     <w:sectPr>
       <w:pgSz w:w="11906" w:h="16838"/>
@@ -484,6 +476,18 @@
   </w:abstractNum>
   <w:num w:numId="1">
     <w:abstractNumId w:val="0"/>
+  </w:num>
+  <w:num w:numId="2">
+    <w:abstractNumId w:val="0"/>
+    <w:lvlOverride w:ilvl="0"/>
+    <w:lvlOverride w:ilvl="1"/>
+    <w:lvlOverride w:ilvl="2"/>
+    <w:lvlOverride w:ilvl="3"/>
+    <w:lvlOverride w:ilvl="4"/>
+    <w:lvlOverride w:ilvl="5"/>
+    <w:lvlOverride w:ilvl="6"/>
+    <w:lvlOverride w:ilvl="7"/>
+    <w:lvlOverride w:ilvl="8"/>
   </w:num>
 </w:numbering>
 </file>
@@ -886,6 +890,10 @@
   <w:style w:type="paragraph" w:default="1" w:styleId="Normal">
     <w:name w:val="Normal"/>
     <w:qFormat/>
+    <w:rsid w:val="009B38B8"/>
+    <w:pPr>
+      <w:spacing w:line="256" w:lineRule="auto"/>
+    </w:pPr>
   </w:style>
   <w:style w:type="character" w:default="1" w:styleId="Policepardfaut">
     <w:name w:val="Default Paragraph Font"/>
@@ -921,6 +929,7 @@
     <w:qFormat/>
     <w:rsid w:val="00972AFF"/>
     <w:pPr>
+      <w:spacing w:line="259" w:lineRule="auto"/>
       <w:ind w:left="720"/>
       <w:contextualSpacing/>
     </w:pPr>

</xml_diff>